<commit_message>
Transition: Extracting selectivity estimates from ASAP
</commit_message>
<xml_diff>
--- a/Runs.ASAP.WHAM.Transition/WHAMTransition_RunLog.docx
+++ b/Runs.ASAP.WHAM.Transition/WHAMTransition_RunLog.docx
@@ -404,6 +404,15 @@
               </w:rPr>
               <w:t xml:space="preserve">General trends captured but still have some </w:t>
             </w:r>
+            <w:r>
+              <w:rPr>
+                <w:sz w:val="20"/>
+                <w:szCs w:val="20"/>
+              </w:rPr>
+              <w:t>differences in F, especially at the end of the time series.  Is this due to the penalized selectivity in ASAP that cannot be reproduced in WHAM?</w:t>
+            </w:r>
+            <w:bookmarkStart w:id="0" w:name="_GoBack"/>
+            <w:bookmarkEnd w:id="0"/>
           </w:p>
         </w:tc>
       </w:tr>
@@ -754,8 +763,6 @@
                 <w:szCs w:val="20"/>
               </w:rPr>
             </w:pPr>
-            <w:bookmarkStart w:id="0" w:name="_GoBack"/>
-            <w:bookmarkEnd w:id="0"/>
           </w:p>
         </w:tc>
         <w:tc>
@@ -6109,7 +6116,7 @@
         <w:sz w:val="22"/>
         <w:szCs w:val="22"/>
       </w:rPr>
-      <w:t>4</w:t>
+      <w:t>2</w:t>
     </w:r>
     <w:r>
       <w:rPr>

</xml_diff>

<commit_message>
Run 3: Fix all Bigelow selectivity parameters to see if can resolve remaining differences
</commit_message>
<xml_diff>
--- a/Runs.ASAP.WHAM.Transition/WHAMTransition_RunLog.docx
+++ b/Runs.ASAP.WHAM.Transition/WHAMTransition_RunLog.docx
@@ -411,6 +411,177 @@
               </w:rPr>
               <w:t>differences in F, especially at the end of the time series.  Is this due to the penalized selectivity in ASAP that cannot be reproduced in WHAM?</w:t>
             </w:r>
+          </w:p>
+        </w:tc>
+      </w:tr>
+      <w:tr>
+        <w:tc>
+          <w:tcPr>
+            <w:tcW w:w="805" w:type="dxa"/>
+          </w:tcPr>
+          <w:p>
+            <w:pPr>
+              <w:pStyle w:val="ListParagraph"/>
+              <w:ind w:left="0"/>
+              <w:rPr>
+                <w:sz w:val="20"/>
+                <w:szCs w:val="20"/>
+              </w:rPr>
+            </w:pPr>
+            <w:r>
+              <w:rPr>
+                <w:sz w:val="20"/>
+                <w:szCs w:val="20"/>
+              </w:rPr>
+              <w:t>2</w:t>
+            </w:r>
+          </w:p>
+        </w:tc>
+        <w:tc>
+          <w:tcPr>
+            <w:tcW w:w="4232" w:type="dxa"/>
+          </w:tcPr>
+          <w:p>
+            <w:pPr>
+              <w:pStyle w:val="ListParagraph"/>
+              <w:ind w:left="0"/>
+              <w:rPr>
+                <w:sz w:val="20"/>
+                <w:szCs w:val="20"/>
+              </w:rPr>
+            </w:pPr>
+            <w:r>
+              <w:rPr>
+                <w:sz w:val="20"/>
+                <w:szCs w:val="20"/>
+              </w:rPr>
+              <w:t xml:space="preserve">Run 1 but Fix albatross selectivity for ages 9 and 10, </w:t>
+            </w:r>
+            <w:proofErr w:type="spellStart"/>
+            <w:r>
+              <w:rPr>
+                <w:sz w:val="20"/>
+                <w:szCs w:val="20"/>
+              </w:rPr>
+              <w:t>bigelow</w:t>
+            </w:r>
+            <w:proofErr w:type="spellEnd"/>
+            <w:r>
+              <w:rPr>
+                <w:sz w:val="20"/>
+                <w:szCs w:val="20"/>
+              </w:rPr>
+              <w:t xml:space="preserve"> selectivity for age-7 to mimic the ASAP parameterization</w:t>
+            </w:r>
+          </w:p>
+        </w:tc>
+        <w:tc>
+          <w:tcPr>
+            <w:tcW w:w="7920" w:type="dxa"/>
+          </w:tcPr>
+          <w:p>
+            <w:pPr>
+              <w:rPr>
+                <w:sz w:val="20"/>
+                <w:szCs w:val="20"/>
+              </w:rPr>
+            </w:pPr>
+            <w:r>
+              <w:rPr>
+                <w:sz w:val="20"/>
+                <w:szCs w:val="20"/>
+              </w:rPr>
+              <w:t>S</w:t>
+            </w:r>
+            <w:r>
+              <w:rPr>
+                <w:sz w:val="20"/>
+                <w:szCs w:val="20"/>
+              </w:rPr>
+              <w:t>till different than ASAP output but much better than run 1</w:t>
+            </w:r>
+            <w:r>
+              <w:rPr>
+                <w:sz w:val="20"/>
+                <w:szCs w:val="20"/>
+              </w:rPr>
+              <w:t xml:space="preserve">; </w:t>
+            </w:r>
+            <w:r>
+              <w:rPr>
+                <w:sz w:val="20"/>
+                <w:szCs w:val="20"/>
+              </w:rPr>
+              <w:t>Run 2 is also still different than SSRT run 1, though Alex changed the ESS's in SSRT run 1</w:t>
+            </w:r>
+          </w:p>
+        </w:tc>
+      </w:tr>
+      <w:tr>
+        <w:tc>
+          <w:tcPr>
+            <w:tcW w:w="805" w:type="dxa"/>
+          </w:tcPr>
+          <w:p>
+            <w:pPr>
+              <w:pStyle w:val="ListParagraph"/>
+              <w:ind w:left="0"/>
+              <w:rPr>
+                <w:sz w:val="20"/>
+                <w:szCs w:val="20"/>
+              </w:rPr>
+            </w:pPr>
+            <w:r>
+              <w:rPr>
+                <w:sz w:val="20"/>
+                <w:szCs w:val="20"/>
+              </w:rPr>
+              <w:t>3</w:t>
+            </w:r>
+          </w:p>
+        </w:tc>
+        <w:tc>
+          <w:tcPr>
+            <w:tcW w:w="4232" w:type="dxa"/>
+          </w:tcPr>
+          <w:p>
+            <w:pPr>
+              <w:pStyle w:val="ListParagraph"/>
+              <w:ind w:left="0"/>
+              <w:rPr>
+                <w:sz w:val="20"/>
+                <w:szCs w:val="20"/>
+              </w:rPr>
+            </w:pPr>
+            <w:r>
+              <w:rPr>
+                <w:sz w:val="20"/>
+                <w:szCs w:val="20"/>
+              </w:rPr>
+              <w:t>Run 2 but Fix all Bigelow selectivity parameters to see if can resolve remaining differences</w:t>
+            </w:r>
+          </w:p>
+        </w:tc>
+        <w:tc>
+          <w:tcPr>
+            <w:tcW w:w="7920" w:type="dxa"/>
+          </w:tcPr>
+          <w:p>
+            <w:pPr>
+              <w:pStyle w:val="ListParagraph"/>
+              <w:ind w:left="0"/>
+              <w:rPr>
+                <w:sz w:val="20"/>
+                <w:szCs w:val="20"/>
+              </w:rPr>
+            </w:pPr>
+            <w:r>
+              <w:rPr>
+                <w:sz w:val="20"/>
+                <w:szCs w:val="20"/>
+              </w:rPr>
+              <w:t>Still did not resolve differences in F at end of time series</w:t>
+            </w:r>
             <w:bookmarkStart w:id="0" w:name="_GoBack"/>
             <w:bookmarkEnd w:id="0"/>
           </w:p>
@@ -430,108 +601,6 @@
                 <w:szCs w:val="20"/>
               </w:rPr>
             </w:pPr>
-          </w:p>
-        </w:tc>
-        <w:tc>
-          <w:tcPr>
-            <w:tcW w:w="4232" w:type="dxa"/>
-          </w:tcPr>
-          <w:p>
-            <w:pPr>
-              <w:pStyle w:val="ListParagraph"/>
-              <w:ind w:left="0"/>
-              <w:rPr>
-                <w:sz w:val="20"/>
-                <w:szCs w:val="20"/>
-              </w:rPr>
-            </w:pPr>
-          </w:p>
-        </w:tc>
-        <w:tc>
-          <w:tcPr>
-            <w:tcW w:w="7920" w:type="dxa"/>
-          </w:tcPr>
-          <w:p>
-            <w:pPr>
-              <w:pStyle w:val="ListParagraph"/>
-              <w:ind w:left="0"/>
-              <w:rPr>
-                <w:sz w:val="20"/>
-                <w:szCs w:val="20"/>
-              </w:rPr>
-            </w:pPr>
-          </w:p>
-        </w:tc>
-      </w:tr>
-      <w:tr>
-        <w:tc>
-          <w:tcPr>
-            <w:tcW w:w="805" w:type="dxa"/>
-          </w:tcPr>
-          <w:p>
-            <w:pPr>
-              <w:pStyle w:val="ListParagraph"/>
-              <w:ind w:left="0"/>
-              <w:rPr>
-                <w:sz w:val="20"/>
-                <w:szCs w:val="20"/>
-              </w:rPr>
-            </w:pPr>
-          </w:p>
-        </w:tc>
-        <w:tc>
-          <w:tcPr>
-            <w:tcW w:w="4232" w:type="dxa"/>
-          </w:tcPr>
-          <w:p>
-            <w:pPr>
-              <w:pStyle w:val="ListParagraph"/>
-              <w:ind w:left="0"/>
-              <w:rPr>
-                <w:b/>
-                <w:sz w:val="20"/>
-                <w:szCs w:val="20"/>
-              </w:rPr>
-            </w:pPr>
-          </w:p>
-        </w:tc>
-        <w:tc>
-          <w:tcPr>
-            <w:tcW w:w="7920" w:type="dxa"/>
-          </w:tcPr>
-          <w:p>
-            <w:pPr>
-              <w:pStyle w:val="ListParagraph"/>
-              <w:ind w:left="0"/>
-              <w:rPr>
-                <w:sz w:val="20"/>
-                <w:szCs w:val="20"/>
-              </w:rPr>
-            </w:pPr>
-          </w:p>
-        </w:tc>
-      </w:tr>
-      <w:tr>
-        <w:tc>
-          <w:tcPr>
-            <w:tcW w:w="805" w:type="dxa"/>
-          </w:tcPr>
-          <w:p>
-            <w:pPr>
-              <w:pStyle w:val="ListParagraph"/>
-              <w:ind w:left="0"/>
-              <w:rPr>
-                <w:sz w:val="20"/>
-                <w:szCs w:val="20"/>
-              </w:rPr>
-            </w:pPr>
-            <w:r>
-              <w:rPr>
-                <w:sz w:val="20"/>
-                <w:szCs w:val="20"/>
-              </w:rPr>
-              <w:t>3</w:t>
-            </w:r>
           </w:p>
         </w:tc>
         <w:tc>
@@ -1438,6 +1507,7 @@
                 <w:sz w:val="20"/>
                 <w:szCs w:val="20"/>
               </w:rPr>
+              <w:lastRenderedPageBreak/>
               <w:t>18</w:t>
             </w:r>
           </w:p>
@@ -6116,7 +6186,7 @@
         <w:sz w:val="22"/>
         <w:szCs w:val="22"/>
       </w:rPr>
-      <w:t>2</w:t>
+      <w:t>4</w:t>
     </w:r>
     <w:r>
       <w:rPr>

</xml_diff>

<commit_message>
Run 4: Fix all selectivity parameters (fishery and index)
</commit_message>
<xml_diff>
--- a/Runs.ASAP.WHAM.Transition/WHAMTransition_RunLog.docx
+++ b/Runs.ASAP.WHAM.Transition/WHAMTransition_RunLog.docx
@@ -54,6 +54,64 @@
         </w:rPr>
         <w:t xml:space="preserve"> file from 2023MT</w:t>
       </w:r>
+    </w:p>
+    <w:p>
+      <w:pPr>
+        <w:pStyle w:val="ListParagraph"/>
+        <w:ind w:left="0"/>
+        <w:rPr>
+          <w:b/>
+        </w:rPr>
+      </w:pPr>
+    </w:p>
+    <w:p>
+      <w:pPr>
+        <w:pStyle w:val="ListParagraph"/>
+        <w:ind w:left="0"/>
+        <w:rPr>
+          <w:b/>
+        </w:rPr>
+      </w:pPr>
+    </w:p>
+    <w:p>
+      <w:pPr>
+        <w:pStyle w:val="ListParagraph"/>
+        <w:ind w:left="0"/>
+        <w:rPr>
+          <w:b/>
+        </w:rPr>
+      </w:pPr>
+      <w:r>
+        <w:rPr>
+          <w:b/>
+        </w:rPr>
+        <w:t xml:space="preserve">To Try: </w:t>
+      </w:r>
+    </w:p>
+    <w:p>
+      <w:pPr>
+        <w:pStyle w:val="ListParagraph"/>
+        <w:ind w:left="0"/>
+      </w:pPr>
+      <w:r>
+        <w:t>Tweak age-1 -2 index selectivity assumptions</w:t>
+      </w:r>
+      <w:bookmarkStart w:id="0" w:name="_GoBack"/>
+      <w:bookmarkEnd w:id="0"/>
+    </w:p>
+    <w:p>
+      <w:pPr>
+        <w:pStyle w:val="ListParagraph"/>
+        <w:ind w:left="0"/>
+      </w:pPr>
+      <w:r>
+        <w:t xml:space="preserve">Rerun Alex’s SSRT Run1 so that can directly compare single and </w:t>
+      </w:r>
+      <w:proofErr w:type="spellStart"/>
+      <w:r>
+        <w:t>multi wham</w:t>
+      </w:r>
+      <w:proofErr w:type="spellEnd"/>
     </w:p>
     <w:p>
       <w:pPr>
@@ -582,55 +640,6 @@
               </w:rPr>
               <w:t>Still did not resolve differences in F at end of time series</w:t>
             </w:r>
-            <w:bookmarkStart w:id="0" w:name="_GoBack"/>
-            <w:bookmarkEnd w:id="0"/>
-          </w:p>
-        </w:tc>
-      </w:tr>
-      <w:tr>
-        <w:tc>
-          <w:tcPr>
-            <w:tcW w:w="805" w:type="dxa"/>
-          </w:tcPr>
-          <w:p>
-            <w:pPr>
-              <w:pStyle w:val="ListParagraph"/>
-              <w:ind w:left="0"/>
-              <w:rPr>
-                <w:sz w:val="20"/>
-                <w:szCs w:val="20"/>
-              </w:rPr>
-            </w:pPr>
-          </w:p>
-        </w:tc>
-        <w:tc>
-          <w:tcPr>
-            <w:tcW w:w="4232" w:type="dxa"/>
-          </w:tcPr>
-          <w:p>
-            <w:pPr>
-              <w:pStyle w:val="ListParagraph"/>
-              <w:ind w:left="0"/>
-              <w:rPr>
-                <w:sz w:val="20"/>
-                <w:szCs w:val="20"/>
-              </w:rPr>
-            </w:pPr>
-          </w:p>
-        </w:tc>
-        <w:tc>
-          <w:tcPr>
-            <w:tcW w:w="7920" w:type="dxa"/>
-          </w:tcPr>
-          <w:p>
-            <w:pPr>
-              <w:pStyle w:val="ListParagraph"/>
-              <w:ind w:left="0"/>
-              <w:rPr>
-                <w:sz w:val="20"/>
-                <w:szCs w:val="20"/>
-              </w:rPr>
-            </w:pPr>
           </w:p>
         </w:tc>
       </w:tr>
@@ -670,82 +679,18 @@
                 <w:szCs w:val="20"/>
               </w:rPr>
             </w:pPr>
-          </w:p>
-        </w:tc>
-        <w:tc>
-          <w:tcPr>
-            <w:tcW w:w="7920" w:type="dxa"/>
-          </w:tcPr>
-          <w:p>
-            <w:pPr>
-              <w:pStyle w:val="ListParagraph"/>
-              <w:ind w:left="0"/>
-              <w:rPr>
-                <w:sz w:val="20"/>
-                <w:szCs w:val="20"/>
-              </w:rPr>
-            </w:pPr>
-          </w:p>
-        </w:tc>
-      </w:tr>
-      <w:tr>
-        <w:tc>
-          <w:tcPr>
-            <w:tcW w:w="805" w:type="dxa"/>
-          </w:tcPr>
-          <w:p>
-            <w:pPr>
-              <w:pStyle w:val="ListParagraph"/>
-              <w:ind w:left="0"/>
-              <w:rPr>
-                <w:sz w:val="20"/>
-                <w:szCs w:val="20"/>
-              </w:rPr>
-            </w:pPr>
             <w:r>
               <w:rPr>
                 <w:sz w:val="20"/>
                 <w:szCs w:val="20"/>
               </w:rPr>
-              <w:t>5</w:t>
+              <w:t>Run 3 but fix all age-specific selectivity parameters (fishery and index) to see if can resolve remaining differences</w:t>
             </w:r>
           </w:p>
         </w:tc>
         <w:tc>
           <w:tcPr>
-            <w:tcW w:w="4232" w:type="dxa"/>
-          </w:tcPr>
-          <w:p>
-            <w:pPr>
-              <w:pStyle w:val="ListParagraph"/>
-              <w:ind w:left="0"/>
-              <w:rPr>
-                <w:sz w:val="20"/>
-                <w:szCs w:val="20"/>
-              </w:rPr>
-            </w:pPr>
-          </w:p>
-        </w:tc>
-        <w:tc>
-          <w:tcPr>
-            <w:tcW w:w="7920" w:type="dxa"/>
-          </w:tcPr>
-          <w:p>
-            <w:pPr>
-              <w:pStyle w:val="ListParagraph"/>
-              <w:ind w:left="0"/>
-              <w:rPr>
-                <w:sz w:val="20"/>
-                <w:szCs w:val="20"/>
-              </w:rPr>
-            </w:pPr>
-          </w:p>
-        </w:tc>
-      </w:tr>
-      <w:tr>
-        <w:tc>
-          <w:tcPr>
-            <w:tcW w:w="805" w:type="dxa"/>
+            <w:tcW w:w="7920" w:type="dxa"/>
           </w:tcPr>
           <w:p>
             <w:pPr>
@@ -761,62 +706,180 @@
                 <w:sz w:val="20"/>
                 <w:szCs w:val="20"/>
               </w:rPr>
-              <w:t>6</w:t>
+              <w:t>Differences reduced but still see difference in 2020-2021 F (</w:t>
             </w:r>
-          </w:p>
-        </w:tc>
-        <w:tc>
-          <w:tcPr>
-            <w:tcW w:w="4232" w:type="dxa"/>
-          </w:tcPr>
-          <w:p>
-            <w:pPr>
-              <w:pStyle w:val="ListParagraph"/>
-              <w:ind w:left="0"/>
-              <w:rPr>
-                <w:sz w:val="20"/>
-                <w:szCs w:val="20"/>
-              </w:rPr>
-            </w:pPr>
-          </w:p>
-        </w:tc>
-        <w:tc>
-          <w:tcPr>
-            <w:tcW w:w="7920" w:type="dxa"/>
-          </w:tcPr>
-          <w:p>
-            <w:pPr>
-              <w:pStyle w:val="ListParagraph"/>
-              <w:ind w:left="0"/>
-              <w:rPr>
-                <w:sz w:val="20"/>
-                <w:szCs w:val="20"/>
-              </w:rPr>
-            </w:pPr>
-          </w:p>
-        </w:tc>
-      </w:tr>
-      <w:tr>
-        <w:tc>
-          <w:tcPr>
-            <w:tcW w:w="805" w:type="dxa"/>
-          </w:tcPr>
-          <w:p>
-            <w:pPr>
-              <w:pStyle w:val="ListParagraph"/>
-              <w:ind w:left="0"/>
-              <w:rPr>
-                <w:sz w:val="20"/>
-                <w:szCs w:val="20"/>
-              </w:rPr>
-            </w:pPr>
             <w:r>
               <w:rPr>
                 <w:sz w:val="20"/>
                 <w:szCs w:val="20"/>
               </w:rPr>
-              <w:t>7</w:t>
+              <w:t>in trend and not just magnitude)</w:t>
             </w:r>
+            <w:r>
+              <w:rPr>
+                <w:sz w:val="20"/>
+                <w:szCs w:val="20"/>
+              </w:rPr>
+              <w:t>; Index q’s also slightly different</w:t>
+            </w:r>
+          </w:p>
+        </w:tc>
+      </w:tr>
+      <w:tr>
+        <w:tc>
+          <w:tcPr>
+            <w:tcW w:w="805" w:type="dxa"/>
+          </w:tcPr>
+          <w:p>
+            <w:pPr>
+              <w:pStyle w:val="ListParagraph"/>
+              <w:ind w:left="0"/>
+              <w:rPr>
+                <w:sz w:val="20"/>
+                <w:szCs w:val="20"/>
+              </w:rPr>
+            </w:pPr>
+          </w:p>
+        </w:tc>
+        <w:tc>
+          <w:tcPr>
+            <w:tcW w:w="4232" w:type="dxa"/>
+          </w:tcPr>
+          <w:p>
+            <w:pPr>
+              <w:pStyle w:val="ListParagraph"/>
+              <w:ind w:left="0"/>
+              <w:rPr>
+                <w:sz w:val="20"/>
+                <w:szCs w:val="20"/>
+              </w:rPr>
+            </w:pPr>
+          </w:p>
+        </w:tc>
+        <w:tc>
+          <w:tcPr>
+            <w:tcW w:w="7920" w:type="dxa"/>
+          </w:tcPr>
+          <w:p>
+            <w:pPr>
+              <w:pStyle w:val="ListParagraph"/>
+              <w:ind w:left="0"/>
+              <w:rPr>
+                <w:sz w:val="20"/>
+                <w:szCs w:val="20"/>
+              </w:rPr>
+            </w:pPr>
+          </w:p>
+        </w:tc>
+      </w:tr>
+      <w:tr>
+        <w:tc>
+          <w:tcPr>
+            <w:tcW w:w="805" w:type="dxa"/>
+          </w:tcPr>
+          <w:p>
+            <w:pPr>
+              <w:pStyle w:val="ListParagraph"/>
+              <w:ind w:left="0"/>
+              <w:rPr>
+                <w:sz w:val="20"/>
+                <w:szCs w:val="20"/>
+              </w:rPr>
+            </w:pPr>
+          </w:p>
+        </w:tc>
+        <w:tc>
+          <w:tcPr>
+            <w:tcW w:w="4232" w:type="dxa"/>
+          </w:tcPr>
+          <w:p>
+            <w:pPr>
+              <w:pStyle w:val="ListParagraph"/>
+              <w:ind w:left="0"/>
+              <w:rPr>
+                <w:sz w:val="20"/>
+                <w:szCs w:val="20"/>
+              </w:rPr>
+            </w:pPr>
+          </w:p>
+        </w:tc>
+        <w:tc>
+          <w:tcPr>
+            <w:tcW w:w="7920" w:type="dxa"/>
+          </w:tcPr>
+          <w:p>
+            <w:pPr>
+              <w:pStyle w:val="ListParagraph"/>
+              <w:ind w:left="0"/>
+              <w:rPr>
+                <w:sz w:val="20"/>
+                <w:szCs w:val="20"/>
+              </w:rPr>
+            </w:pPr>
+          </w:p>
+        </w:tc>
+      </w:tr>
+      <w:tr>
+        <w:tc>
+          <w:tcPr>
+            <w:tcW w:w="805" w:type="dxa"/>
+          </w:tcPr>
+          <w:p>
+            <w:pPr>
+              <w:pStyle w:val="ListParagraph"/>
+              <w:ind w:left="0"/>
+              <w:rPr>
+                <w:sz w:val="20"/>
+                <w:szCs w:val="20"/>
+              </w:rPr>
+            </w:pPr>
+          </w:p>
+        </w:tc>
+        <w:tc>
+          <w:tcPr>
+            <w:tcW w:w="4232" w:type="dxa"/>
+          </w:tcPr>
+          <w:p>
+            <w:pPr>
+              <w:pStyle w:val="ListParagraph"/>
+              <w:ind w:left="0"/>
+              <w:rPr>
+                <w:sz w:val="20"/>
+                <w:szCs w:val="20"/>
+              </w:rPr>
+            </w:pPr>
+          </w:p>
+        </w:tc>
+        <w:tc>
+          <w:tcPr>
+            <w:tcW w:w="7920" w:type="dxa"/>
+          </w:tcPr>
+          <w:p>
+            <w:pPr>
+              <w:pStyle w:val="ListParagraph"/>
+              <w:ind w:left="0"/>
+              <w:rPr>
+                <w:sz w:val="20"/>
+                <w:szCs w:val="20"/>
+              </w:rPr>
+            </w:pPr>
+          </w:p>
+        </w:tc>
+      </w:tr>
+      <w:tr>
+        <w:tc>
+          <w:tcPr>
+            <w:tcW w:w="805" w:type="dxa"/>
+          </w:tcPr>
+          <w:p>
+            <w:pPr>
+              <w:pStyle w:val="ListParagraph"/>
+              <w:ind w:left="0"/>
+              <w:rPr>
+                <w:sz w:val="20"/>
+                <w:szCs w:val="20"/>
+              </w:rPr>
+            </w:pPr>
           </w:p>
         </w:tc>
         <w:tc>
@@ -962,15 +1025,12 @@
               <w:pStyle w:val="ListParagraph"/>
               <w:ind w:left="0"/>
               <w:rPr>
-                <w:b/>
                 <w:sz w:val="20"/>
                 <w:szCs w:val="20"/>
               </w:rPr>
             </w:pPr>
             <w:r>
               <w:rPr>
-                <w:b/>
-                <w:color w:val="FF0000"/>
                 <w:sz w:val="20"/>
                 <w:szCs w:val="20"/>
               </w:rPr>
@@ -1083,6 +1143,7 @@
                 <w:sz w:val="20"/>
                 <w:szCs w:val="20"/>
               </w:rPr>
+              <w:lastRenderedPageBreak/>
               <w:t>11</w:t>
             </w:r>
           </w:p>
@@ -1507,7 +1568,6 @@
                 <w:sz w:val="20"/>
                 <w:szCs w:val="20"/>
               </w:rPr>
-              <w:lastRenderedPageBreak/>
               <w:t>18</w:t>
             </w:r>
           </w:p>
@@ -6186,7 +6246,7 @@
         <w:sz w:val="22"/>
         <w:szCs w:val="22"/>
       </w:rPr>
-      <w:t>4</w:t>
+      <w:t>5</w:t>
     </w:r>
     <w:r>
       <w:rPr>

</xml_diff>